<commit_message>
added link to github in report
</commit_message>
<xml_diff>
--- a/ИУ5Ц-72Б_Мефодьев_Илья_ДЗ .docx
+++ b/ИУ5Ц-72Б_Мефодьев_Илья_ДЗ .docx
@@ -2080,6 +2080,7 @@
           <w:szCs w:val="32"/>
         </w:rPr>
       </w:pPr>
+      <w:proofErr w:type="spellStart"/>
       <w:r>
         <w:rPr>
           <w:szCs w:val="32"/>
@@ -2093,6 +2094,7 @@
         </w:rPr>
         <w:t>ош</w:t>
       </w:r>
+      <w:proofErr w:type="spellEnd"/>
       <w:r>
         <w:rPr>
           <w:szCs w:val="32"/>
@@ -2193,13 +2195,57 @@
             <v:path o:extrusionok="f" gradientshapeok="t" o:connecttype="rect"/>
             <o:lock v:ext="edit" aspectratio="t"/>
           </v:shapetype>
-          <v:shape id="_x0000_i1031" type="#_x0000_t75" style="width:467.4pt;height:429.6pt" o:ole="">
+          <v:shape id="_x0000_i1025" type="#_x0000_t75" style="width:467.4pt;height:429.6pt" o:ole="">
             <v:imagedata r:id="rId7" o:title=""/>
           </v:shape>
-          <o:OLEObject Type="Embed" ProgID="Visio.Drawing.15" ShapeID="_x0000_i1031" DrawAspect="Content" ObjectID="_1822808223" r:id="rId8"/>
+          <o:OLEObject Type="Embed" ProgID="Visio.Drawing.15" ShapeID="_x0000_i1025" DrawAspect="Content" ObjectID="_1822809104" r:id="rId8"/>
         </w:object>
       </w:r>
     </w:p>
+    <w:p>
+      <w:pPr>
+        <w:ind w:firstLine="0"/>
+      </w:pPr>
+    </w:p>
+    <w:p>
+      <w:pPr>
+        <w:pStyle w:val="1"/>
+      </w:pPr>
+      <w:r>
+        <w:t>Программа</w:t>
+      </w:r>
+    </w:p>
+    <w:p>
+      <w:r>
+        <w:t xml:space="preserve">Код программы расположен на </w:t>
+      </w:r>
+      <w:proofErr w:type="spellStart"/>
+      <w:r>
+        <w:rPr>
+          <w:lang w:val="en-US"/>
+        </w:rPr>
+        <w:t>Github</w:t>
+      </w:r>
+      <w:proofErr w:type="spellEnd"/>
+      <w:r>
+        <w:t xml:space="preserve"> </w:t>
+      </w:r>
+      <w:r>
+        <w:t>по ссылке</w:t>
+      </w:r>
+      <w:r>
+        <w:t xml:space="preserve">: </w:t>
+      </w:r>
+      <w:hyperlink r:id="rId9" w:history="1">
+        <w:r>
+          <w:rPr>
+            <w:rStyle w:val="a7"/>
+          </w:rPr>
+          <w:t>https://github.com/creatorEli/hw_1_networks_and_telecommunications</w:t>
+        </w:r>
+      </w:hyperlink>
+    </w:p>
+    <w:p/>
     <w:p>
       <w:pPr>
         <w:pStyle w:val="1"/>

</xml_diff>